<commit_message>
Restructure of the files
</commit_message>
<xml_diff>
--- a/doc/Chat MD– Technical Documentation.docx
+++ b/doc/Chat MD– Technical Documentation.docx
@@ -53,7 +53,7 @@
           <w:sz w:val="48"/>
           <w:szCs w:val="48"/>
         </w:rPr>
-        <w:t>Email Automation &amp; AI Classification System</w:t>
+        <w:t>Chat MD</w:t>
       </w:r>
     </w:p>
     <w:p>
@@ -269,23 +269,44 @@
           <w:sz w:val="32"/>
           <w:szCs w:val="32"/>
         </w:rPr>
-        <w:t>Version: 2.0</w:t>
+        <w:t xml:space="preserve">Version: </w:t>
       </w:r>
-    </w:p>
-    <w:p>
-      <w:pPr>
-        <w:bidi w:val="0"/>
-        <w:jc w:val="center"/>
+      <w:r>
         <w:rPr>
           <w:sz w:val="32"/>
           <w:szCs w:val="32"/>
         </w:rPr>
-      </w:pPr>
+        <w:t>1</w:t>
+      </w:r>
       <w:r>
         <w:rPr>
           <w:sz w:val="32"/>
           <w:szCs w:val="32"/>
         </w:rPr>
+        <w:t>.</w:t>
+      </w:r>
+      <w:r>
+        <w:rPr>
+          <w:sz w:val="32"/>
+          <w:szCs w:val="32"/>
+        </w:rPr>
+        <w:t>1</w:t>
+      </w:r>
+    </w:p>
+    <w:p>
+      <w:pPr>
+        <w:bidi w:val="0"/>
+        <w:jc w:val="center"/>
+        <w:rPr>
+          <w:sz w:val="32"/>
+          <w:szCs w:val="32"/>
+        </w:rPr>
+      </w:pPr>
+      <w:r>
+        <w:rPr>
+          <w:sz w:val="32"/>
+          <w:szCs w:val="32"/>
+        </w:rPr>
         <w:t>Author:</w:t>
       </w:r>
     </w:p>
@@ -368,6 +389,13 @@
     </w:p>
     <w:sdt>
       <w:sdtPr>
+        <w:rPr>
+          <w:rFonts w:asciiTheme="minorHAnsi" w:eastAsiaTheme="minorHAnsi" w:hAnsiTheme="minorHAnsi" w:cstheme="minorBidi"/>
+          <w:color w:val="auto"/>
+          <w:kern w:val="2"/>
+          <w:sz w:val="22"/>
+          <w:szCs w:val="22"/>
+        </w:rPr>
         <w:id w:val="-593789440"/>
         <w:docPartObj>
           <w:docPartGallery w:val="Table of Contents"/>
@@ -376,14 +404,9 @@
       </w:sdtPr>
       <w:sdtEndPr>
         <w:rPr>
-          <w:rFonts w:asciiTheme="minorHAnsi" w:eastAsiaTheme="minorHAnsi" w:hAnsiTheme="minorHAnsi" w:cstheme="minorBidi"/>
           <w:b/>
           <w:bCs/>
           <w:noProof/>
-          <w:color w:val="auto"/>
-          <w:kern w:val="2"/>
-          <w:sz w:val="22"/>
-          <w:szCs w:val="22"/>
         </w:rPr>
       </w:sdtEndPr>
       <w:sdtContent>
@@ -865,7 +888,21 @@
                 <w:rStyle w:val="Hyperlink"/>
                 <w:noProof/>
               </w:rPr>
-              <w:t>Email Classification System</w:t>
+              <w:t>Email Classification Sy</w:t>
+            </w:r>
+            <w:r>
+              <w:rPr>
+                <w:rStyle w:val="Hyperlink"/>
+                <w:noProof/>
+              </w:rPr>
+              <w:t>s</w:t>
+            </w:r>
+            <w:r>
+              <w:rPr>
+                <w:rStyle w:val="Hyperlink"/>
+                <w:noProof/>
+              </w:rPr>
+              <w:t>tem</w:t>
             </w:r>
             <w:r>
               <w:rPr>
@@ -1085,7 +1122,21 @@
                 <w:rStyle w:val="Hyperlink"/>
                 <w:noProof/>
               </w:rPr>
-              <w:t>Ai Agent Rule</w:t>
+              <w:t>Ai Agent Ru</w:t>
+            </w:r>
+            <w:r>
+              <w:rPr>
+                <w:rStyle w:val="Hyperlink"/>
+                <w:noProof/>
+              </w:rPr>
+              <w:t>l</w:t>
+            </w:r>
+            <w:r>
+              <w:rPr>
+                <w:rStyle w:val="Hyperlink"/>
+                <w:noProof/>
+              </w:rPr>
+              <w:t>e</w:t>
             </w:r>
             <w:r>
               <w:rPr>
@@ -1746,6 +1797,8 @@
         <w:rPr>
           <w:sz w:val="32"/>
           <w:szCs w:val="32"/>
+          <w:rtl/>
+          <w:lang w:bidi="ar-EG"/>
         </w:rPr>
       </w:pPr>
     </w:p>
@@ -2167,1994 +2220,8 @@
         <w:t xml:space="preserve">Spam filtering </w:t>
       </w:r>
     </w:p>
-    <w:p>
-      <w:pPr>
-        <w:bidi w:val="0"/>
-      </w:pPr>
-    </w:p>
-    <w:p>
-      <w:pPr>
-        <w:bidi w:val="0"/>
-      </w:pPr>
-    </w:p>
-    <w:p>
-      <w:pPr>
-        <w:bidi w:val="0"/>
-      </w:pPr>
-    </w:p>
-    <w:p>
-      <w:pPr>
-        <w:bidi w:val="0"/>
-      </w:pPr>
-    </w:p>
-    <w:p>
-      <w:pPr>
-        <w:bidi w:val="0"/>
-      </w:pPr>
-    </w:p>
-    <w:p>
-      <w:pPr>
-        <w:bidi w:val="0"/>
-      </w:pPr>
-    </w:p>
-    <w:p>
-      <w:pPr>
-        <w:bidi w:val="0"/>
-      </w:pPr>
-    </w:p>
-    <w:p>
-      <w:pPr>
-        <w:bidi w:val="0"/>
-      </w:pPr>
-    </w:p>
-    <w:p>
-      <w:pPr>
-        <w:pStyle w:val="Heading1"/>
-        <w:bidi w:val="0"/>
-      </w:pPr>
-      <w:bookmarkStart w:id="2" w:name="_Toc220255851"/>
-      <w:r>
-        <w:t>Workflow</w:t>
-      </w:r>
-      <w:bookmarkEnd w:id="2"/>
-    </w:p>
-    <w:p>
-      <w:pPr>
-        <w:pStyle w:val="Heading2"/>
-        <w:bidi w:val="0"/>
-      </w:pPr>
-      <w:bookmarkStart w:id="3" w:name="_Toc220255852"/>
-      <w:r>
-        <w:t>Stack Send Script</w:t>
-      </w:r>
-      <w:bookmarkEnd w:id="3"/>
-    </w:p>
-    <w:p>
-      <w:pPr>
-        <w:pStyle w:val="ListParagraph"/>
-        <w:numPr>
-          <w:ilvl w:val="0"/>
-          <w:numId w:val="2"/>
-        </w:numPr>
-        <w:bidi w:val="0"/>
-      </w:pPr>
-      <w:r>
-        <w:t>Fetch the Excel Sheet you determined</w:t>
-      </w:r>
-    </w:p>
-    <w:p>
-      <w:pPr>
-        <w:pStyle w:val="ListParagraph"/>
-        <w:numPr>
-          <w:ilvl w:val="0"/>
-          <w:numId w:val="2"/>
-        </w:numPr>
-        <w:bidi w:val="0"/>
-      </w:pPr>
-      <w:r>
-        <w:t>Access your personal email</w:t>
-      </w:r>
-    </w:p>
-    <w:p>
-      <w:pPr>
-        <w:pStyle w:val="ListParagraph"/>
-        <w:numPr>
-          <w:ilvl w:val="0"/>
-          <w:numId w:val="2"/>
-        </w:numPr>
-        <w:bidi w:val="0"/>
-      </w:pPr>
-      <w:r>
-        <w:t>Make Changes to the template you determine and send it to the email</w:t>
-      </w:r>
-    </w:p>
-    <w:p>
-      <w:pPr>
-        <w:pStyle w:val="ListParagraph"/>
-        <w:numPr>
-          <w:ilvl w:val="0"/>
-          <w:numId w:val="2"/>
-        </w:numPr>
-        <w:bidi w:val="0"/>
-      </w:pPr>
-      <w:r>
-        <w:t>Repeat this process for each row</w:t>
-      </w:r>
-    </w:p>
-    <w:p>
-      <w:pPr>
-        <w:bidi w:val="0"/>
-      </w:pPr>
-      <w:r>
-        <w:rPr>
-          <w:noProof/>
-        </w:rPr>
-        <w:drawing>
-          <wp:anchor distT="0" distB="0" distL="114300" distR="114300" simplePos="0" relativeHeight="251693056" behindDoc="1" locked="0" layoutInCell="1" allowOverlap="1" wp14:anchorId="55698B41" wp14:editId="0A20009E">
-            <wp:simplePos x="0" y="0"/>
-            <wp:positionH relativeFrom="column">
-              <wp:posOffset>410403</wp:posOffset>
-            </wp:positionH>
-            <wp:positionV relativeFrom="paragraph">
-              <wp:posOffset>171920</wp:posOffset>
-            </wp:positionV>
-            <wp:extent cx="5351145" cy="2512060"/>
-            <wp:effectExtent l="0" t="0" r="0" b="0"/>
-            <wp:wrapTight wrapText="bothSides">
-              <wp:wrapPolygon edited="0">
-                <wp:start x="0" y="0"/>
-                <wp:lineTo x="0" y="21458"/>
-                <wp:lineTo x="21531" y="21458"/>
-                <wp:lineTo x="21531" y="0"/>
-                <wp:lineTo x="0" y="0"/>
-              </wp:wrapPolygon>
-            </wp:wrapTight>
-            <wp:docPr id="2125389115" name="Picture 2"/>
-            <wp:cNvGraphicFramePr>
-              <a:graphicFrameLocks xmlns:a="http://schemas.openxmlformats.org/drawingml/2006/main" noChangeAspect="1"/>
-            </wp:cNvGraphicFramePr>
-            <a:graphic xmlns:a="http://schemas.openxmlformats.org/drawingml/2006/main">
-              <a:graphicData uri="http://schemas.openxmlformats.org/drawingml/2006/picture">
-                <pic:pic xmlns:pic="http://schemas.openxmlformats.org/drawingml/2006/picture">
-                  <pic:nvPicPr>
-                    <pic:cNvPr id="0" name="Picture 1"/>
-                    <pic:cNvPicPr>
-                      <a:picLocks noChangeAspect="1" noChangeArrowheads="1"/>
-                    </pic:cNvPicPr>
-                  </pic:nvPicPr>
-                  <pic:blipFill>
-                    <a:blip r:embed="rId10">
-                      <a:extLst>
-                        <a:ext uri="{28A0092B-C50C-407E-A947-70E740481C1C}">
-                          <a14:useLocalDpi xmlns:a14="http://schemas.microsoft.com/office/drawing/2010/main" val="0"/>
-                        </a:ext>
-                      </a:extLst>
-                    </a:blip>
-                    <a:srcRect/>
-                    <a:stretch>
-                      <a:fillRect/>
-                    </a:stretch>
-                  </pic:blipFill>
-                  <pic:spPr bwMode="auto">
-                    <a:xfrm>
-                      <a:off x="0" y="0"/>
-                      <a:ext cx="5351145" cy="2512060"/>
-                    </a:xfrm>
-                    <a:prstGeom prst="rect">
-                      <a:avLst/>
-                    </a:prstGeom>
-                    <a:noFill/>
-                    <a:ln>
-                      <a:noFill/>
-                    </a:ln>
-                  </pic:spPr>
-                </pic:pic>
-              </a:graphicData>
-            </a:graphic>
-            <wp14:sizeRelH relativeFrom="margin">
-              <wp14:pctWidth>0</wp14:pctWidth>
-            </wp14:sizeRelH>
-            <wp14:sizeRelV relativeFrom="margin">
-              <wp14:pctHeight>0</wp14:pctHeight>
-            </wp14:sizeRelV>
-          </wp:anchor>
-        </w:drawing>
-      </w:r>
-    </w:p>
-    <w:p>
-      <w:pPr>
-        <w:bidi w:val="0"/>
-      </w:pPr>
-    </w:p>
-    <w:p>
-      <w:pPr>
-        <w:bidi w:val="0"/>
-      </w:pPr>
-    </w:p>
-    <w:p>
-      <w:pPr>
-        <w:bidi w:val="0"/>
-      </w:pPr>
-    </w:p>
-    <w:p>
-      <w:pPr>
-        <w:bidi w:val="0"/>
-      </w:pPr>
-    </w:p>
-    <w:p>
-      <w:pPr>
-        <w:bidi w:val="0"/>
-      </w:pPr>
-    </w:p>
-    <w:p>
-      <w:pPr>
-        <w:bidi w:val="0"/>
-      </w:pPr>
-    </w:p>
-    <w:p>
-      <w:pPr>
-        <w:bidi w:val="0"/>
-      </w:pPr>
-    </w:p>
-    <w:p>
-      <w:pPr>
-        <w:bidi w:val="0"/>
-      </w:pPr>
-    </w:p>
-    <w:p>
-      <w:pPr>
-        <w:bidi w:val="0"/>
-      </w:pPr>
-    </w:p>
-    <w:p>
-      <w:pPr>
-        <w:pStyle w:val="Heading2"/>
-        <w:bidi w:val="0"/>
-      </w:pPr>
-      <w:bookmarkStart w:id="4" w:name="_Toc220255853"/>
-      <w:r>
-        <w:t>Email Classification System</w:t>
-      </w:r>
-      <w:bookmarkEnd w:id="4"/>
-      <w:r>
-        <w:t xml:space="preserve"> </w:t>
-      </w:r>
-    </w:p>
-    <w:p>
-      <w:pPr>
-        <w:pStyle w:val="ListParagraph"/>
-        <w:numPr>
-          <w:ilvl w:val="0"/>
-          <w:numId w:val="6"/>
-        </w:numPr>
-        <w:tabs>
-          <w:tab w:val="left" w:pos="8093"/>
-        </w:tabs>
-        <w:bidi w:val="0"/>
-      </w:pPr>
-      <w:r>
-        <w:t xml:space="preserve">Script runs every </w:t>
-      </w:r>
-      <w:r>
-        <w:rPr>
-          <w:b/>
-          <w:bCs/>
-        </w:rPr>
-        <w:t>15 minutes</w:t>
-      </w:r>
-    </w:p>
-    <w:p>
-      <w:pPr>
-        <w:pStyle w:val="ListParagraph"/>
-        <w:numPr>
-          <w:ilvl w:val="0"/>
-          <w:numId w:val="6"/>
-        </w:numPr>
-        <w:tabs>
-          <w:tab w:val="left" w:pos="8093"/>
-        </w:tabs>
-        <w:bidi w:val="0"/>
-      </w:pPr>
-      <w:r>
-        <w:t>Fetches new unread emails</w:t>
-      </w:r>
-    </w:p>
-    <w:p>
-      <w:pPr>
-        <w:pStyle w:val="ListParagraph"/>
-        <w:numPr>
-          <w:ilvl w:val="0"/>
-          <w:numId w:val="6"/>
-        </w:numPr>
-        <w:tabs>
-          <w:tab w:val="left" w:pos="8093"/>
-        </w:tabs>
-        <w:bidi w:val="0"/>
-      </w:pPr>
-      <w:r>
-        <w:t>Extracts</w:t>
-      </w:r>
-      <w:r>
-        <w:t xml:space="preserve"> email information</w:t>
-      </w:r>
-    </w:p>
-    <w:p>
-      <w:pPr>
-        <w:pStyle w:val="ListParagraph"/>
-        <w:numPr>
-          <w:ilvl w:val="0"/>
-          <w:numId w:val="6"/>
-        </w:numPr>
-        <w:tabs>
-          <w:tab w:val="left" w:pos="8093"/>
-        </w:tabs>
-        <w:bidi w:val="0"/>
-      </w:pPr>
-      <w:r>
-        <w:t>First classification between cc or send</w:t>
-      </w:r>
-    </w:p>
-    <w:p>
-      <w:pPr>
-        <w:pStyle w:val="ListParagraph"/>
-        <w:numPr>
-          <w:ilvl w:val="0"/>
-          <w:numId w:val="6"/>
-        </w:numPr>
-        <w:tabs>
-          <w:tab w:val="left" w:pos="8093"/>
-        </w:tabs>
-        <w:bidi w:val="0"/>
-      </w:pPr>
-      <w:r>
-        <w:t>Enter</w:t>
-      </w:r>
-      <w:r>
-        <w:rPr>
-          <w:rFonts w:hint="cs"/>
-          <w:rtl/>
-          <w:lang w:bidi="ar-EG"/>
-        </w:rPr>
-        <w:t xml:space="preserve"> </w:t>
-      </w:r>
-      <w:r>
-        <w:rPr>
-          <w:lang w:bidi="ar-EG"/>
-        </w:rPr>
-        <w:t>to Gemini then extract important information</w:t>
-      </w:r>
-      <w:r>
-        <w:rPr>
-          <w:rFonts w:hint="cs"/>
-          <w:rtl/>
-        </w:rPr>
-        <w:t xml:space="preserve"> </w:t>
-      </w:r>
-    </w:p>
-    <w:p>
-      <w:pPr>
-        <w:pStyle w:val="ListParagraph"/>
-        <w:numPr>
-          <w:ilvl w:val="0"/>
-          <w:numId w:val="6"/>
-        </w:numPr>
-        <w:tabs>
-          <w:tab w:val="left" w:pos="8093"/>
-        </w:tabs>
-        <w:bidi w:val="0"/>
-      </w:pPr>
-      <w:r>
-        <w:rPr>
-          <w:noProof/>
-        </w:rPr>
-        <w:drawing>
-          <wp:anchor distT="0" distB="0" distL="114300" distR="114300" simplePos="0" relativeHeight="251769856" behindDoc="1" locked="0" layoutInCell="1" allowOverlap="1" wp14:anchorId="48515830" wp14:editId="4063D5D3">
-            <wp:simplePos x="0" y="0"/>
-            <wp:positionH relativeFrom="column">
-              <wp:posOffset>-5963</wp:posOffset>
-            </wp:positionH>
-            <wp:positionV relativeFrom="paragraph">
-              <wp:posOffset>243978</wp:posOffset>
-            </wp:positionV>
-            <wp:extent cx="6188710" cy="2844800"/>
-            <wp:effectExtent l="0" t="0" r="0" b="0"/>
-            <wp:wrapTight wrapText="bothSides">
-              <wp:wrapPolygon edited="0">
-                <wp:start x="0" y="0"/>
-                <wp:lineTo x="0" y="21407"/>
-                <wp:lineTo x="21542" y="21407"/>
-                <wp:lineTo x="21542" y="0"/>
-                <wp:lineTo x="0" y="0"/>
-              </wp:wrapPolygon>
-            </wp:wrapTight>
-            <wp:docPr id="903427768" name="Picture 3"/>
-            <wp:cNvGraphicFramePr>
-              <a:graphicFrameLocks xmlns:a="http://schemas.openxmlformats.org/drawingml/2006/main" noChangeAspect="1"/>
-            </wp:cNvGraphicFramePr>
-            <a:graphic xmlns:a="http://schemas.openxmlformats.org/drawingml/2006/main">
-              <a:graphicData uri="http://schemas.openxmlformats.org/drawingml/2006/picture">
-                <pic:pic xmlns:pic="http://schemas.openxmlformats.org/drawingml/2006/picture">
-                  <pic:nvPicPr>
-                    <pic:cNvPr id="0" name="Picture 3"/>
-                    <pic:cNvPicPr>
-                      <a:picLocks noChangeAspect="1" noChangeArrowheads="1"/>
-                    </pic:cNvPicPr>
-                  </pic:nvPicPr>
-                  <pic:blipFill>
-                    <a:blip r:embed="rId11">
-                      <a:extLst>
-                        <a:ext uri="{28A0092B-C50C-407E-A947-70E740481C1C}">
-                          <a14:useLocalDpi xmlns:a14="http://schemas.microsoft.com/office/drawing/2010/main" val="0"/>
-                        </a:ext>
-                      </a:extLst>
-                    </a:blip>
-                    <a:srcRect/>
-                    <a:stretch>
-                      <a:fillRect/>
-                    </a:stretch>
-                  </pic:blipFill>
-                  <pic:spPr bwMode="auto">
-                    <a:xfrm>
-                      <a:off x="0" y="0"/>
-                      <a:ext cx="6188710" cy="2844800"/>
-                    </a:xfrm>
-                    <a:prstGeom prst="rect">
-                      <a:avLst/>
-                    </a:prstGeom>
-                    <a:noFill/>
-                    <a:ln>
-                      <a:noFill/>
-                    </a:ln>
-                  </pic:spPr>
-                </pic:pic>
-              </a:graphicData>
-            </a:graphic>
-          </wp:anchor>
-        </w:drawing>
-      </w:r>
-      <w:r>
-        <w:t>Store all the details inside the excel sheet</w:t>
-      </w:r>
-    </w:p>
-    <w:p>
-      <w:pPr>
-        <w:pStyle w:val="Heading1"/>
-        <w:bidi w:val="0"/>
-      </w:pPr>
-      <w:bookmarkStart w:id="5" w:name="_Toc220255854"/>
-      <w:r>
-        <w:lastRenderedPageBreak/>
-        <w:t>AI Agent Design</w:t>
-      </w:r>
-      <w:bookmarkEnd w:id="5"/>
-    </w:p>
-    <w:p>
-      <w:pPr>
-        <w:pStyle w:val="Heading2"/>
-        <w:bidi w:val="0"/>
-        <w:ind w:firstLine="720"/>
-      </w:pPr>
-      <w:bookmarkStart w:id="6" w:name="_Toc220255855"/>
-      <w:r>
-        <w:t>Ai Agent Rule</w:t>
-      </w:r>
-      <w:bookmarkEnd w:id="6"/>
-    </w:p>
-    <w:p>
-      <w:pPr>
-        <w:bidi w:val="0"/>
-        <w:rPr>
-          <w:lang w:bidi="ar-EG"/>
-        </w:rPr>
-      </w:pPr>
-      <w:r>
-        <w:tab/>
-      </w:r>
-      <w:r>
-        <w:rPr>
-          <w:lang w:bidi="ar-EG"/>
-        </w:rPr>
-        <w:t xml:space="preserve">Responsible </w:t>
-      </w:r>
-      <w:r>
-        <w:rPr>
-          <w:lang w:bidi="ar-EG"/>
-        </w:rPr>
-        <w:t>for</w:t>
-      </w:r>
-      <w:r>
-        <w:rPr>
-          <w:lang w:bidi="ar-EG"/>
-        </w:rPr>
-        <w:t xml:space="preserve"> 3 different parts:</w:t>
-      </w:r>
-    </w:p>
-    <w:p>
-      <w:pPr>
-        <w:pStyle w:val="ListParagraph"/>
-        <w:numPr>
-          <w:ilvl w:val="0"/>
-          <w:numId w:val="6"/>
-        </w:numPr>
-        <w:bidi w:val="0"/>
-      </w:pPr>
-      <w:r>
-        <w:rPr>
-          <w:lang w:bidi="ar-EG"/>
-        </w:rPr>
-        <w:t xml:space="preserve">At </w:t>
-      </w:r>
-      <w:r>
-        <w:rPr>
-          <w:lang w:bidi="ar-EG"/>
-        </w:rPr>
-        <w:t>CC:</w:t>
-      </w:r>
-      <w:r>
-        <w:rPr>
-          <w:lang w:bidi="ar-EG"/>
-        </w:rPr>
-        <w:t xml:space="preserve"> Summarize the Purpose of the Email</w:t>
-      </w:r>
-    </w:p>
-    <w:p>
-      <w:pPr>
-        <w:pStyle w:val="ListParagraph"/>
-        <w:numPr>
-          <w:ilvl w:val="0"/>
-          <w:numId w:val="6"/>
-        </w:numPr>
-        <w:bidi w:val="0"/>
-      </w:pPr>
-      <w:r>
-        <w:t xml:space="preserve">At sender: Classify Email to excuse or </w:t>
-      </w:r>
-      <w:r>
-        <w:t>task</w:t>
-      </w:r>
-      <w:r>
-        <w:t xml:space="preserve"> and extract the excuse information </w:t>
-      </w:r>
-      <w:r>
-        <w:rPr>
-          <w:lang w:bidi="ar-EG"/>
-        </w:rPr>
-        <w:t>like who asked for the excuse, reason of excuse an</w:t>
-      </w:r>
-      <w:r>
-        <w:rPr>
-          <w:lang w:bidi="ar-EG"/>
-        </w:rPr>
-        <w:t xml:space="preserve">d committee he belongs to </w:t>
-      </w:r>
-    </w:p>
-    <w:p>
-      <w:pPr>
-        <w:bidi w:val="0"/>
-        <w:ind w:left="720"/>
-      </w:pPr>
-    </w:p>
-    <w:p>
-      <w:pPr>
-        <w:pStyle w:val="Heading2"/>
-        <w:bidi w:val="0"/>
-        <w:ind w:firstLine="720"/>
-      </w:pPr>
-      <w:bookmarkStart w:id="7" w:name="_Toc220255856"/>
-      <w:r>
-        <w:t>Input</w:t>
-      </w:r>
-      <w:bookmarkEnd w:id="7"/>
-    </w:p>
-    <w:p>
-      <w:pPr>
-        <w:bidi w:val="0"/>
-        <w:rPr>
-          <w:b/>
-          <w:bCs/>
-          <w:sz w:val="26"/>
-          <w:szCs w:val="26"/>
-        </w:rPr>
-      </w:pPr>
-      <w:r>
-        <w:rPr>
-          <w:b/>
-          <w:bCs/>
-        </w:rPr>
-        <w:tab/>
-      </w:r>
-      <w:r>
-        <w:rPr>
-          <w:b/>
-          <w:bCs/>
-          <w:sz w:val="26"/>
-          <w:szCs w:val="26"/>
-        </w:rPr>
-        <w:t>First Node:</w:t>
-      </w:r>
-    </w:p>
-    <w:p>
-      <w:pPr>
-        <w:pStyle w:val="ListParagraph"/>
-        <w:numPr>
-          <w:ilvl w:val="0"/>
-          <w:numId w:val="6"/>
-        </w:numPr>
-        <w:bidi w:val="0"/>
-      </w:pPr>
-      <w:r>
-        <w:t>Y</w:t>
-      </w:r>
-      <w:r>
-        <w:t>ou are email Evaluator expert</w:t>
-      </w:r>
-      <w:r>
-        <w:t>, I</w:t>
-      </w:r>
-      <w:r>
-        <w:t xml:space="preserve"> want u to categorize this email to summarize the email, determine if it is </w:t>
-      </w:r>
-      <w:r>
-        <w:t>urgent</w:t>
-      </w:r>
-      <w:r>
-        <w:t xml:space="preserve"> to respond to or not</w:t>
-      </w:r>
-      <w:r>
-        <w:t xml:space="preserve"> </w:t>
-      </w:r>
-      <w:r>
-        <w:t xml:space="preserve">output </w:t>
-      </w:r>
-      <w:r>
-        <w:t>is only</w:t>
-      </w:r>
-      <w:r>
-        <w:t xml:space="preserve"> the summary in a </w:t>
-      </w:r>
-      <w:r>
-        <w:t>Polt</w:t>
-      </w:r>
-      <w:r>
-        <w:t xml:space="preserve"> points email</w:t>
-      </w:r>
-      <w:r>
-        <w:t xml:space="preserve"> </w:t>
-      </w:r>
-    </w:p>
-    <w:p>
-      <w:pPr>
-        <w:pStyle w:val="ListParagraph"/>
-        <w:numPr>
-          <w:ilvl w:val="0"/>
-          <w:numId w:val="6"/>
-        </w:numPr>
-        <w:bidi w:val="0"/>
-      </w:pPr>
-      <w:r>
-        <w:t>Full Email Body</w:t>
-      </w:r>
-    </w:p>
-    <w:p>
-      <w:pPr>
-        <w:pStyle w:val="ListParagraph"/>
-        <w:bidi w:val="0"/>
-        <w:ind w:left="1080"/>
-      </w:pPr>
-    </w:p>
-    <w:p>
-      <w:pPr>
-        <w:bidi w:val="0"/>
-        <w:ind w:left="720"/>
-        <w:rPr>
-          <w:b/>
-          <w:bCs/>
-          <w:sz w:val="26"/>
-          <w:szCs w:val="26"/>
-        </w:rPr>
-      </w:pPr>
-      <w:r>
-        <w:rPr>
-          <w:b/>
-          <w:bCs/>
-          <w:sz w:val="26"/>
-          <w:szCs w:val="26"/>
-        </w:rPr>
-        <w:t>Second Node:</w:t>
-      </w:r>
-    </w:p>
-    <w:p>
-      <w:pPr>
-        <w:bidi w:val="0"/>
-        <w:ind w:left="720"/>
-        <w:rPr>
-          <w:rtl/>
-        </w:rPr>
-      </w:pPr>
-      <w:r>
-        <w:t>You are an expert email evaluator.</w:t>
-      </w:r>
-    </w:p>
-    <w:p>
-      <w:pPr>
-        <w:bidi w:val="0"/>
-        <w:ind w:left="720"/>
-        <w:rPr>
-          <w:rtl/>
-        </w:rPr>
-      </w:pPr>
-      <w:r>
-        <w:t>Your task is to analyze the provided email content and classify it into ONE of the following types ONLY:</w:t>
-      </w:r>
-      <w:r>
-        <w:t xml:space="preserve"> </w:t>
-      </w:r>
-      <w:r>
-        <w:t>- "task"</w:t>
-      </w:r>
-      <w:r>
-        <w:t xml:space="preserve"> </w:t>
-      </w:r>
-      <w:r>
-        <w:t>- "excuse"</w:t>
-      </w:r>
-    </w:p>
-    <w:p>
-      <w:pPr>
-        <w:bidi w:val="0"/>
-        <w:ind w:left="720"/>
-      </w:pPr>
-      <w:r>
-        <w:t>Rules:</w:t>
-      </w:r>
-    </w:p>
-    <w:p>
-      <w:pPr>
-        <w:bidi w:val="0"/>
-        <w:ind w:left="720"/>
-      </w:pPr>
-      <w:r>
-        <w:t>1. You MUST return a valid JSON object only.</w:t>
-      </w:r>
-    </w:p>
-    <w:p>
-      <w:pPr>
-        <w:bidi w:val="0"/>
-        <w:ind w:left="720"/>
-      </w:pPr>
-      <w:r>
-        <w:t>2. Do NOT include explanations, text, or formatting outside the JSON.</w:t>
-      </w:r>
-    </w:p>
-    <w:p>
-      <w:pPr>
-        <w:bidi w:val="0"/>
-        <w:ind w:left="720"/>
-      </w:pPr>
-      <w:r>
-        <w:t>3. Use double quotes for all JSON keys and values.</w:t>
-      </w:r>
-    </w:p>
-    <w:p>
-      <w:pPr>
-        <w:bidi w:val="0"/>
-        <w:ind w:left="720"/>
-      </w:pPr>
-      <w:r>
-        <w:t xml:space="preserve">4. If information is missing, use </w:t>
-      </w:r>
-      <w:proofErr w:type="spellStart"/>
-      <w:proofErr w:type="gramStart"/>
-      <w:r>
-        <w:t>null.Return</w:t>
-      </w:r>
-      <w:proofErr w:type="spellEnd"/>
-      <w:proofErr w:type="gramEnd"/>
-      <w:r>
-        <w:t xml:space="preserve"> ONLY valid JSON.</w:t>
-      </w:r>
-    </w:p>
-    <w:p>
-      <w:pPr>
-        <w:bidi w:val="0"/>
-        <w:ind w:left="720"/>
-      </w:pPr>
-      <w:r>
-        <w:t>5.Do not use markdown.</w:t>
-      </w:r>
-    </w:p>
-    <w:p>
-      <w:pPr>
-        <w:bidi w:val="0"/>
-        <w:ind w:left="720"/>
-      </w:pPr>
-      <w:r>
-        <w:t>6.Do not add ```</w:t>
-      </w:r>
-      <w:proofErr w:type="spellStart"/>
-      <w:r>
-        <w:t>json</w:t>
-      </w:r>
-      <w:proofErr w:type="spellEnd"/>
-      <w:r>
-        <w:t xml:space="preserve"> or ``</w:t>
-      </w:r>
-      <w:proofErr w:type="gramStart"/>
-      <w:r>
-        <w:t>` .</w:t>
-      </w:r>
-      <w:proofErr w:type="gramEnd"/>
-    </w:p>
-    <w:p>
-      <w:pPr>
-        <w:bidi w:val="0"/>
-        <w:ind w:left="720"/>
-        <w:rPr>
-          <w:rtl/>
-        </w:rPr>
-      </w:pPr>
-      <w:r>
-        <w:t>7.Do not add explanations.</w:t>
-      </w:r>
-    </w:p>
-    <w:p>
-      <w:pPr>
-        <w:bidi w:val="0"/>
-        <w:ind w:left="720"/>
-      </w:pPr>
-      <w:r>
-        <w:t>Classification logic:</w:t>
-      </w:r>
-    </w:p>
-    <w:p>
-      <w:pPr>
-        <w:bidi w:val="0"/>
-        <w:ind w:left="720"/>
-      </w:pPr>
-      <w:r>
-        <w:t>- If the email requests, assigns, or describes work to be done → Type = "task"</w:t>
-      </w:r>
-    </w:p>
-    <w:p>
-      <w:pPr>
-        <w:bidi w:val="0"/>
-        <w:ind w:left="720"/>
-        <w:rPr>
-          <w:rtl/>
-        </w:rPr>
-      </w:pPr>
-      <w:r>
-        <w:t>- If the email explains absence, delay, apology, or inability to attend or complete something → Type = "excuse"</w:t>
-      </w:r>
-    </w:p>
-    <w:p>
-      <w:pPr>
-        <w:bidi w:val="0"/>
-        <w:ind w:left="720"/>
-      </w:pPr>
-      <w:r>
-        <w:t>If Type = "excuse":</w:t>
-      </w:r>
-    </w:p>
-    <w:p>
-      <w:pPr>
-        <w:bidi w:val="0"/>
-        <w:ind w:left="720"/>
-      </w:pPr>
-      <w:r>
-        <w:t>- Extract the reason for the excuse in short clear text.</w:t>
-      </w:r>
-    </w:p>
-    <w:p>
-      <w:pPr>
-        <w:bidi w:val="0"/>
-        <w:ind w:left="720"/>
-      </w:pPr>
-      <w:r>
-        <w:t xml:space="preserve">- Extract the </w:t>
-      </w:r>
-      <w:r>
-        <w:t>committee's</w:t>
-      </w:r>
-      <w:r>
-        <w:t xml:space="preserve"> name mentioned in the email (if any).</w:t>
-      </w:r>
-    </w:p>
-    <w:p>
-      <w:pPr>
-        <w:bidi w:val="0"/>
-        <w:ind w:left="720"/>
-        <w:rPr>
-          <w:rtl/>
-        </w:rPr>
-      </w:pPr>
-    </w:p>
-    <w:p>
-      <w:pPr>
-        <w:bidi w:val="0"/>
-        <w:ind w:left="720"/>
-      </w:pPr>
-      <w:r>
-        <w:t>If Type = "task":</w:t>
-      </w:r>
-    </w:p>
-    <w:p>
-      <w:pPr>
-        <w:bidi w:val="0"/>
-        <w:ind w:left="720"/>
-      </w:pPr>
-      <w:r>
-        <w:t>- Generate a short, clear summary of the task (1–2 sentences).</w:t>
-      </w:r>
-    </w:p>
-    <w:p>
-      <w:pPr>
-        <w:bidi w:val="0"/>
-        <w:ind w:left="720"/>
-        <w:rPr>
-          <w:rtl/>
-        </w:rPr>
-      </w:pPr>
-    </w:p>
-    <w:p>
-      <w:pPr>
-        <w:bidi w:val="0"/>
-        <w:ind w:left="720"/>
-      </w:pPr>
-      <w:r>
-        <w:t>Output format:</w:t>
-      </w:r>
-    </w:p>
-    <w:p>
-      <w:pPr>
-        <w:bidi w:val="0"/>
-        <w:ind w:left="720"/>
-        <w:rPr>
-          <w:rtl/>
-        </w:rPr>
-      </w:pPr>
-      <w:r>
-        <w:t>{</w:t>
-      </w:r>
-    </w:p>
-    <w:p>
-      <w:pPr>
-        <w:bidi w:val="0"/>
-        <w:ind w:left="720"/>
-      </w:pPr>
-      <w:r>
-        <w:t xml:space="preserve">  "Type": "task | excuse",</w:t>
-      </w:r>
-    </w:p>
-    <w:p>
-      <w:pPr>
-        <w:bidi w:val="0"/>
-        <w:ind w:left="720"/>
-      </w:pPr>
-      <w:r>
-        <w:t xml:space="preserve">  "Committee": "string | null",</w:t>
-      </w:r>
-    </w:p>
-    <w:p>
-      <w:pPr>
-        <w:bidi w:val="0"/>
-        <w:ind w:left="720"/>
-      </w:pPr>
-      <w:r>
-        <w:t xml:space="preserve">  "Reason": "string | null",</w:t>
-      </w:r>
-    </w:p>
-    <w:p>
-      <w:pPr>
-        <w:bidi w:val="0"/>
-        <w:ind w:left="720"/>
-      </w:pPr>
-      <w:r>
-        <w:t xml:space="preserve">  "</w:t>
-      </w:r>
-      <w:proofErr w:type="spellStart"/>
-      <w:r>
-        <w:t>TaskSummary</w:t>
-      </w:r>
-      <w:proofErr w:type="spellEnd"/>
-      <w:r>
-        <w:t>": "string | null"</w:t>
-      </w:r>
-    </w:p>
-    <w:p>
-      <w:pPr>
-        <w:bidi w:val="0"/>
-        <w:ind w:left="720"/>
-        <w:rPr>
-          <w:rtl/>
-        </w:rPr>
-      </w:pPr>
-      <w:r>
-        <w:t>}</w:t>
-      </w:r>
-    </w:p>
-    <w:p>
-      <w:pPr>
-        <w:bidi w:val="0"/>
-        <w:ind w:left="720"/>
-        <w:rPr>
-          <w:rtl/>
-        </w:rPr>
-      </w:pPr>
-    </w:p>
-    <w:p>
-      <w:pPr>
-        <w:bidi w:val="0"/>
-        <w:ind w:left="720"/>
-      </w:pPr>
-      <w:r>
-        <w:t>Important:</w:t>
-      </w:r>
-    </w:p>
-    <w:p>
-      <w:pPr>
-        <w:bidi w:val="0"/>
-        <w:ind w:left="720"/>
-      </w:pPr>
-      <w:r>
-        <w:t xml:space="preserve">- If Type = "excuse", </w:t>
-      </w:r>
-      <w:proofErr w:type="spellStart"/>
-      <w:r>
-        <w:t>TaskSummary</w:t>
-      </w:r>
-      <w:proofErr w:type="spellEnd"/>
-      <w:r>
-        <w:t xml:space="preserve"> MUST be null.</w:t>
-      </w:r>
-    </w:p>
-    <w:p>
-      <w:pPr>
-        <w:bidi w:val="0"/>
-        <w:ind w:left="720"/>
-      </w:pPr>
-      <w:r>
-        <w:t>- If Type = "task", Reason MUST be null.</w:t>
-      </w:r>
-    </w:p>
-    <w:p>
-      <w:pPr>
-        <w:bidi w:val="0"/>
-        <w:ind w:left="720"/>
-      </w:pPr>
-      <w:r>
-        <w:t>- Committee should be null if not mentioned.</w:t>
-      </w:r>
-    </w:p>
-    <w:p>
-      <w:pPr>
-        <w:bidi w:val="0"/>
-        <w:ind w:left="720"/>
-      </w:pPr>
-      <w:r>
-        <w:t xml:space="preserve">email: </w:t>
-      </w:r>
-      <w:r>
-        <w:t>F</w:t>
-      </w:r>
-      <w:r>
-        <w:t>ull</w:t>
-      </w:r>
-      <w:r>
-        <w:t xml:space="preserve"> </w:t>
-      </w:r>
-      <w:r>
-        <w:t>Text</w:t>
-      </w:r>
-      <w:r>
-        <w:t xml:space="preserve"> </w:t>
-      </w:r>
-      <w:r>
-        <w:t>Body</w:t>
-      </w:r>
-      <w:r>
-        <w:t xml:space="preserve"> of email</w:t>
-      </w:r>
-    </w:p>
-    <w:p>
-      <w:pPr>
-        <w:pStyle w:val="Heading2"/>
-        <w:bidi w:val="0"/>
-      </w:pPr>
-      <w:r>
-        <w:tab/>
-      </w:r>
-    </w:p>
-    <w:p>
-      <w:pPr>
-        <w:bidi w:val="0"/>
-      </w:pPr>
-    </w:p>
-    <w:p>
-      <w:pPr>
-        <w:pStyle w:val="Heading2"/>
-        <w:bidi w:val="0"/>
-      </w:pPr>
-      <w:r>
-        <w:tab/>
-      </w:r>
-      <w:bookmarkStart w:id="8" w:name="_Toc220255857"/>
-      <w:r>
-        <w:t>Output</w:t>
-      </w:r>
-      <w:bookmarkEnd w:id="8"/>
-    </w:p>
-    <w:p>
-      <w:pPr>
-        <w:pStyle w:val="ListParagraph"/>
-        <w:numPr>
-          <w:ilvl w:val="0"/>
-          <w:numId w:val="6"/>
-        </w:numPr>
-        <w:bidi w:val="0"/>
-      </w:pPr>
-      <w:r>
-        <w:t>First Email: Summarize for cc email</w:t>
-      </w:r>
-    </w:p>
-    <w:p>
-      <w:pPr>
-        <w:pStyle w:val="ListParagraph"/>
-        <w:numPr>
-          <w:ilvl w:val="0"/>
-          <w:numId w:val="6"/>
-        </w:numPr>
-        <w:bidi w:val="0"/>
-      </w:pPr>
-      <w:r>
-        <w:t>Json File contain Type, Committee, Reason, Summary</w:t>
-      </w:r>
-    </w:p>
-    <w:p>
-      <w:pPr>
-        <w:bidi w:val="0"/>
-      </w:pPr>
-    </w:p>
-    <w:p>
-      <w:pPr>
-        <w:bidi w:val="0"/>
-      </w:pPr>
-    </w:p>
-    <w:p>
-      <w:pPr>
-        <w:bidi w:val="0"/>
-      </w:pPr>
-    </w:p>
-    <w:p>
-      <w:pPr>
-        <w:bidi w:val="0"/>
-      </w:pPr>
-    </w:p>
-    <w:p>
-      <w:pPr>
-        <w:bidi w:val="0"/>
-      </w:pPr>
-    </w:p>
-    <w:p>
-      <w:pPr>
-        <w:bidi w:val="0"/>
-      </w:pPr>
-    </w:p>
-    <w:p>
-      <w:pPr>
-        <w:bidi w:val="0"/>
-      </w:pPr>
-    </w:p>
-    <w:p>
-      <w:pPr>
-        <w:bidi w:val="0"/>
-      </w:pPr>
-    </w:p>
-    <w:p>
-      <w:pPr>
-        <w:bidi w:val="0"/>
-      </w:pPr>
-    </w:p>
-    <w:p>
-      <w:pPr>
-        <w:pStyle w:val="Heading1"/>
-        <w:bidi w:val="0"/>
-      </w:pPr>
-      <w:bookmarkStart w:id="9" w:name="_Toc220255858"/>
-      <w:r>
-        <w:lastRenderedPageBreak/>
-        <w:t>Making the System Work on Any Email Account</w:t>
-      </w:r>
-      <w:bookmarkEnd w:id="9"/>
-    </w:p>
-    <w:p>
-      <w:pPr>
-        <w:pStyle w:val="Heading2"/>
-        <w:bidi w:val="0"/>
-      </w:pPr>
-      <w:r>
-        <w:tab/>
-      </w:r>
-      <w:bookmarkStart w:id="10" w:name="_Toc220255859"/>
-      <w:r>
-        <w:t>Bulk Email Sender</w:t>
-      </w:r>
-      <w:bookmarkEnd w:id="10"/>
-    </w:p>
-    <w:p>
-      <w:pPr>
-        <w:pStyle w:val="ListParagraph"/>
-        <w:numPr>
-          <w:ilvl w:val="0"/>
-          <w:numId w:val="6"/>
-        </w:numPr>
-        <w:bidi w:val="0"/>
-      </w:pPr>
-      <w:r>
-        <w:t xml:space="preserve">Install Script from </w:t>
-      </w:r>
-      <w:hyperlink r:id="rId12" w:history="1">
-        <w:r>
-          <w:rPr>
-            <w:rStyle w:val="Hyperlink"/>
-          </w:rPr>
-          <w:t>this l</w:t>
-        </w:r>
-        <w:r>
-          <w:rPr>
-            <w:rStyle w:val="Hyperlink"/>
-          </w:rPr>
-          <w:t>i</w:t>
-        </w:r>
-        <w:r>
-          <w:rPr>
-            <w:rStyle w:val="Hyperlink"/>
-          </w:rPr>
-          <w:t>n</w:t>
-        </w:r>
-        <w:r>
-          <w:rPr>
-            <w:rStyle w:val="Hyperlink"/>
-          </w:rPr>
-          <w:t>k</w:t>
-        </w:r>
-      </w:hyperlink>
-    </w:p>
-    <w:p>
-      <w:pPr>
-        <w:pStyle w:val="ListParagraph"/>
-        <w:numPr>
-          <w:ilvl w:val="0"/>
-          <w:numId w:val="6"/>
-        </w:numPr>
-        <w:bidi w:val="0"/>
-      </w:pPr>
-      <w:r>
-        <w:t>Go to make.com</w:t>
-      </w:r>
-    </w:p>
-    <w:p>
-      <w:pPr>
-        <w:pStyle w:val="ListParagraph"/>
-        <w:numPr>
-          <w:ilvl w:val="0"/>
-          <w:numId w:val="6"/>
-        </w:numPr>
-        <w:bidi w:val="0"/>
-      </w:pPr>
-      <w:r>
-        <w:t>Make account</w:t>
-      </w:r>
-    </w:p>
-    <w:p>
-      <w:pPr>
-        <w:pStyle w:val="ListParagraph"/>
-        <w:numPr>
-          <w:ilvl w:val="0"/>
-          <w:numId w:val="6"/>
-        </w:numPr>
-        <w:bidi w:val="0"/>
-      </w:pPr>
-      <w:r>
-        <w:t>Click on "Create Scenario"</w:t>
-      </w:r>
-    </w:p>
-    <w:p>
-      <w:pPr>
-        <w:pStyle w:val="ListParagraph"/>
-        <w:numPr>
-          <w:ilvl w:val="0"/>
-          <w:numId w:val="6"/>
-        </w:numPr>
-        <w:bidi w:val="0"/>
-      </w:pPr>
-      <w:r>
-        <w:t>Go to "…" at the top right of the page</w:t>
-      </w:r>
-    </w:p>
-    <w:p>
-      <w:pPr>
-        <w:pStyle w:val="ListParagraph"/>
-        <w:numPr>
-          <w:ilvl w:val="0"/>
-          <w:numId w:val="6"/>
-        </w:numPr>
-        <w:bidi w:val="0"/>
-      </w:pPr>
-      <w:r>
-        <w:t>Click "Export Scenario"</w:t>
-      </w:r>
-    </w:p>
-    <w:p>
-      <w:pPr>
-        <w:pStyle w:val="ListParagraph"/>
-        <w:numPr>
-          <w:ilvl w:val="0"/>
-          <w:numId w:val="6"/>
-        </w:numPr>
-        <w:bidi w:val="0"/>
-      </w:pPr>
-      <w:r>
-        <w:t>Upload file u downloaded</w:t>
-      </w:r>
-    </w:p>
-    <w:p>
-      <w:pPr>
-        <w:pStyle w:val="ListParagraph"/>
-        <w:numPr>
-          <w:ilvl w:val="0"/>
-          <w:numId w:val="6"/>
-        </w:numPr>
-        <w:bidi w:val="0"/>
-      </w:pPr>
-      <w:r>
-        <w:t>Prepare Excel File with emails</w:t>
-      </w:r>
-    </w:p>
-    <w:p>
-      <w:pPr>
-        <w:pStyle w:val="ListParagraph"/>
-        <w:numPr>
-          <w:ilvl w:val="0"/>
-          <w:numId w:val="6"/>
-        </w:numPr>
-        <w:bidi w:val="0"/>
-      </w:pPr>
-      <w:r>
-        <w:t>Go to Excel node</w:t>
-      </w:r>
-    </w:p>
-    <w:p>
-      <w:pPr>
-        <w:pStyle w:val="ListParagraph"/>
-        <w:numPr>
-          <w:ilvl w:val="0"/>
-          <w:numId w:val="6"/>
-        </w:numPr>
-        <w:bidi w:val="0"/>
-      </w:pPr>
-      <w:r>
-        <w:t>Click connect to my account and give him authentications</w:t>
-      </w:r>
-    </w:p>
-    <w:p>
-      <w:pPr>
-        <w:pStyle w:val="ListParagraph"/>
-        <w:numPr>
-          <w:ilvl w:val="0"/>
-          <w:numId w:val="6"/>
-        </w:numPr>
-        <w:bidi w:val="0"/>
-      </w:pPr>
-      <w:r>
-        <w:t xml:space="preserve">Choose the sheet at spreadsheet id </w:t>
-      </w:r>
-    </w:p>
-    <w:p>
-      <w:pPr>
-        <w:pStyle w:val="ListParagraph"/>
-        <w:numPr>
-          <w:ilvl w:val="0"/>
-          <w:numId w:val="6"/>
-        </w:numPr>
-        <w:bidi w:val="0"/>
-      </w:pPr>
-      <w:r>
-        <w:t>Make a right Click and click "Run This Module"</w:t>
-      </w:r>
-    </w:p>
-    <w:p>
-      <w:pPr>
-        <w:pStyle w:val="ListParagraph"/>
-        <w:numPr>
-          <w:ilvl w:val="0"/>
-          <w:numId w:val="6"/>
-        </w:numPr>
-        <w:bidi w:val="0"/>
-      </w:pPr>
-      <w:r>
-        <w:t xml:space="preserve">Go to Gmail node </w:t>
-      </w:r>
-    </w:p>
-    <w:p>
-      <w:pPr>
-        <w:pStyle w:val="ListParagraph"/>
-        <w:numPr>
-          <w:ilvl w:val="0"/>
-          <w:numId w:val="6"/>
-        </w:numPr>
-        <w:bidi w:val="0"/>
-      </w:pPr>
-      <w:r>
-        <w:t>Click connect to my account and give him authentications</w:t>
-      </w:r>
-    </w:p>
-    <w:p>
-      <w:pPr>
-        <w:pStyle w:val="ListParagraph"/>
-        <w:numPr>
-          <w:ilvl w:val="0"/>
-          <w:numId w:val="6"/>
-        </w:numPr>
-        <w:bidi w:val="0"/>
-      </w:pPr>
-      <w:proofErr w:type="gramStart"/>
-      <w:r>
-        <w:t>Prepare</w:t>
-      </w:r>
-      <w:proofErr w:type="gramEnd"/>
-      <w:r>
-        <w:t xml:space="preserve"> Email Template </w:t>
-      </w:r>
-    </w:p>
-    <w:p>
-      <w:pPr>
-        <w:pStyle w:val="ListParagraph"/>
-        <w:numPr>
-          <w:ilvl w:val="0"/>
-          <w:numId w:val="6"/>
-        </w:numPr>
-        <w:bidi w:val="0"/>
-      </w:pPr>
-      <w:r>
-        <w:rPr>
-          <w:noProof/>
-        </w:rPr>
-        <mc:AlternateContent>
-          <mc:Choice Requires="wpi">
-            <w:drawing>
-              <wp:anchor distT="0" distB="0" distL="114300" distR="114300" simplePos="0" relativeHeight="251783168" behindDoc="0" locked="0" layoutInCell="1" allowOverlap="1" wp14:anchorId="1FEA8192" wp14:editId="4D7AC1E5">
-                <wp:simplePos x="0" y="0"/>
-                <wp:positionH relativeFrom="column">
-                  <wp:posOffset>1889760</wp:posOffset>
-                </wp:positionH>
-                <wp:positionV relativeFrom="paragraph">
-                  <wp:posOffset>1612265</wp:posOffset>
-                </wp:positionV>
-                <wp:extent cx="1193240" cy="2133470"/>
-                <wp:effectExtent l="38100" t="38100" r="26035" b="19685"/>
-                <wp:wrapNone/>
-                <wp:docPr id="1897729196" name="Ink 16"/>
-                <wp:cNvGraphicFramePr>
-                  <a:graphicFrameLocks xmlns:a="http://schemas.openxmlformats.org/drawingml/2006/main"/>
-                </wp:cNvGraphicFramePr>
-                <a:graphic xmlns:a="http://schemas.openxmlformats.org/drawingml/2006/main">
-                  <a:graphicData uri="http://schemas.microsoft.com/office/word/2010/wordprocessingInk">
-                    <w14:contentPart bwMode="auto" r:id="rId13">
-                      <w14:nvContentPartPr>
-                        <w14:cNvContentPartPr>
-                          <a14:cpLocks xmlns:a14="http://schemas.microsoft.com/office/drawing/2010/main" noRot="1"/>
-                        </w14:cNvContentPartPr>
-                      </w14:nvContentPartPr>
-                      <w14:xfrm>
-                        <a:off x="0" y="0"/>
-                        <a:ext cx="1193240" cy="2133470"/>
-                      </w14:xfrm>
-                    </w14:contentPart>
-                  </a:graphicData>
-                </a:graphic>
-              </wp:anchor>
-            </w:drawing>
-          </mc:Choice>
-          <mc:Fallback>
-            <w:pict>
-              <v:shapetype w14:anchorId="2ABA8E06" id="_x0000_t75" coordsize="21600,21600" o:spt="75" o:preferrelative="t" path="m@4@5l@4@11@9@11@9@5xe" filled="f" stroked="f">
-                <v:stroke joinstyle="miter"/>
-                <v:formulas>
-                  <v:f eqn="if lineDrawn pixelLineWidth 0"/>
-                  <v:f eqn="sum @0 1 0"/>
-                  <v:f eqn="sum 0 0 @1"/>
-                  <v:f eqn="prod @2 1 2"/>
-                  <v:f eqn="prod @3 21600 pixelWidth"/>
-                  <v:f eqn="prod @3 21600 pixelHeight"/>
-                  <v:f eqn="sum @0 0 1"/>
-                  <v:f eqn="prod @6 1 2"/>
-                  <v:f eqn="prod @7 21600 pixelWidth"/>
-                  <v:f eqn="sum @8 21600 0"/>
-                  <v:f eqn="prod @7 21600 pixelHeight"/>
-                  <v:f eqn="sum @10 21600 0"/>
-                </v:formulas>
-                <v:path o:extrusionok="f" gradientshapeok="t" o:connecttype="rect"/>
-                <o:lock v:ext="edit" aspectratio="t"/>
-              </v:shapetype>
-              <v:shape id="Ink 16" o:spid="_x0000_s1026" type="#_x0000_t75" style="position:absolute;left:0;text-align:left;margin-left:148.3pt;margin-top:126.45pt;width:94.9pt;height:169pt;z-index:251783168;visibility:visible;mso-wrap-style:square;mso-wrap-distance-left:9pt;mso-wrap-distance-top:0;mso-wrap-distance-right:9pt;mso-wrap-distance-bottom:0;mso-position-horizontal:absolute;mso-position-horizontal-relative:text;mso-position-vertical:absolute;mso-position-vertical-relative:text" o:gfxdata="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">
-                <v:imagedata r:id="rId14" o:title=""/>
-                <o:lock v:ext="edit" rotation="t" aspectratio="f"/>
-              </v:shape>
-            </w:pict>
-          </mc:Fallback>
-        </mc:AlternateContent>
-      </w:r>
-      <w:r>
-        <w:rPr>
-          <w:noProof/>
-        </w:rPr>
-        <mc:AlternateContent>
-          <mc:Choice Requires="wpi">
-            <w:drawing>
-              <wp:anchor distT="0" distB="0" distL="114300" distR="114300" simplePos="0" relativeHeight="251779072" behindDoc="0" locked="0" layoutInCell="1" allowOverlap="1" wp14:anchorId="2EB7033D" wp14:editId="35B67B59">
-                <wp:simplePos x="0" y="0"/>
-                <wp:positionH relativeFrom="column">
-                  <wp:posOffset>2390775</wp:posOffset>
-                </wp:positionH>
-                <wp:positionV relativeFrom="paragraph">
-                  <wp:posOffset>1414145</wp:posOffset>
-                </wp:positionV>
-                <wp:extent cx="698900" cy="405130"/>
-                <wp:effectExtent l="38100" t="38100" r="0" b="33020"/>
-                <wp:wrapNone/>
-                <wp:docPr id="1442208016" name="Ink 13"/>
-                <wp:cNvGraphicFramePr>
-                  <a:graphicFrameLocks xmlns:a="http://schemas.openxmlformats.org/drawingml/2006/main"/>
-                </wp:cNvGraphicFramePr>
-                <a:graphic xmlns:a="http://schemas.openxmlformats.org/drawingml/2006/main">
-                  <a:graphicData uri="http://schemas.microsoft.com/office/word/2010/wordprocessingInk">
-                    <w14:contentPart bwMode="auto" r:id="rId15">
-                      <w14:nvContentPartPr>
-                        <w14:cNvContentPartPr>
-                          <a14:cpLocks xmlns:a14="http://schemas.microsoft.com/office/drawing/2010/main" noRot="1"/>
-                        </w14:cNvContentPartPr>
-                      </w14:nvContentPartPr>
-                      <w14:xfrm>
-                        <a:off x="0" y="0"/>
-                        <a:ext cx="698900" cy="405130"/>
-                      </w14:xfrm>
-                    </w14:contentPart>
-                  </a:graphicData>
-                </a:graphic>
-              </wp:anchor>
-            </w:drawing>
-          </mc:Choice>
-          <mc:Fallback>
-            <w:pict>
-              <v:shape w14:anchorId="380B2FE5" id="Ink 13" o:spid="_x0000_s1026" type="#_x0000_t75" style="position:absolute;left:0;text-align:left;margin-left:187.75pt;margin-top:110.85pt;width:56.05pt;height:32.85pt;z-index:251779072;visibility:visible;mso-wrap-style:square;mso-wrap-distance-left:9pt;mso-wrap-distance-top:0;mso-wrap-distance-right:9pt;mso-wrap-distance-bottom:0;mso-position-horizontal:absolute;mso-position-horizontal-relative:text;mso-position-vertical:absolute;mso-position-vertical-relative:text" o:gfxdata="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">
-                <v:imagedata r:id="rId16" o:title=""/>
-                <o:lock v:ext="edit" rotation="t" aspectratio="f"/>
-              </v:shape>
-            </w:pict>
-          </mc:Fallback>
-        </mc:AlternateContent>
-      </w:r>
-      <w:r>
-        <w:rPr>
-          <w:noProof/>
-        </w:rPr>
-        <w:drawing>
-          <wp:anchor distT="0" distB="0" distL="114300" distR="114300" simplePos="0" relativeHeight="251774976" behindDoc="1" locked="0" layoutInCell="1" allowOverlap="1" wp14:anchorId="6C70BE23" wp14:editId="1351BBF4">
-            <wp:simplePos x="0" y="0"/>
-            <wp:positionH relativeFrom="column">
-              <wp:posOffset>538480</wp:posOffset>
-            </wp:positionH>
-            <wp:positionV relativeFrom="paragraph">
-              <wp:posOffset>316865</wp:posOffset>
-            </wp:positionV>
-            <wp:extent cx="4985385" cy="4662805"/>
-            <wp:effectExtent l="0" t="0" r="0" b="0"/>
-            <wp:wrapTight wrapText="bothSides">
-              <wp:wrapPolygon edited="0">
-                <wp:start x="0" y="0"/>
-                <wp:lineTo x="0" y="21532"/>
-                <wp:lineTo x="21542" y="21532"/>
-                <wp:lineTo x="21542" y="0"/>
-                <wp:lineTo x="0" y="0"/>
-              </wp:wrapPolygon>
-            </wp:wrapTight>
-            <wp:docPr id="2123589188" name="Picture 4"/>
-            <wp:cNvGraphicFramePr>
-              <a:graphicFrameLocks xmlns:a="http://schemas.openxmlformats.org/drawingml/2006/main" noChangeAspect="1"/>
-            </wp:cNvGraphicFramePr>
-            <a:graphic xmlns:a="http://schemas.openxmlformats.org/drawingml/2006/main">
-              <a:graphicData uri="http://schemas.openxmlformats.org/drawingml/2006/picture">
-                <pic:pic xmlns:pic="http://schemas.openxmlformats.org/drawingml/2006/picture">
-                  <pic:nvPicPr>
-                    <pic:cNvPr id="0" name="Picture 5"/>
-                    <pic:cNvPicPr>
-                      <a:picLocks noChangeAspect="1" noChangeArrowheads="1"/>
-                    </pic:cNvPicPr>
-                  </pic:nvPicPr>
-                  <pic:blipFill>
-                    <a:blip r:embed="rId17">
-                      <a:extLst>
-                        <a:ext uri="{28A0092B-C50C-407E-A947-70E740481C1C}">
-                          <a14:useLocalDpi xmlns:a14="http://schemas.microsoft.com/office/drawing/2010/main" val="0"/>
-                        </a:ext>
-                      </a:extLst>
-                    </a:blip>
-                    <a:srcRect/>
-                    <a:stretch>
-                      <a:fillRect/>
-                    </a:stretch>
-                  </pic:blipFill>
-                  <pic:spPr bwMode="auto">
-                    <a:xfrm>
-                      <a:off x="0" y="0"/>
-                      <a:ext cx="4985385" cy="4662805"/>
-                    </a:xfrm>
-                    <a:prstGeom prst="rect">
-                      <a:avLst/>
-                    </a:prstGeom>
-                    <a:noFill/>
-                    <a:ln>
-                      <a:noFill/>
-                    </a:ln>
-                  </pic:spPr>
-                </pic:pic>
-              </a:graphicData>
-            </a:graphic>
-            <wp14:sizeRelH relativeFrom="margin">
-              <wp14:pctWidth>0</wp14:pctWidth>
-            </wp14:sizeRelH>
-            <wp14:sizeRelV relativeFrom="margin">
-              <wp14:pctHeight>0</wp14:pctHeight>
-            </wp14:sizeRelV>
-          </wp:anchor>
-        </w:drawing>
-      </w:r>
-      <w:r>
-        <w:t xml:space="preserve">Drag and drop places that will be changed based on </w:t>
-      </w:r>
-      <w:proofErr w:type="gramStart"/>
-      <w:r>
-        <w:t>your</w:t>
-      </w:r>
-      <w:proofErr w:type="gramEnd"/>
-      <w:r>
-        <w:t xml:space="preserve"> </w:t>
-      </w:r>
-      <w:r>
-        <w:t xml:space="preserve">excel </w:t>
-      </w:r>
-      <w:proofErr w:type="gramStart"/>
-      <w:r>
-        <w:t xml:space="preserve">sheet </w:t>
-      </w:r>
-      <w:r>
-        <w:t xml:space="preserve"> and</w:t>
-      </w:r>
-      <w:proofErr w:type="gramEnd"/>
-      <w:r>
-        <w:t xml:space="preserve"> run the module</w:t>
-      </w:r>
-    </w:p>
-    <w:p>
-      <w:pPr>
-        <w:bidi w:val="0"/>
-      </w:pPr>
-    </w:p>
-    <w:p>
-      <w:pPr>
-        <w:bidi w:val="0"/>
-      </w:pPr>
-    </w:p>
-    <w:p>
-      <w:pPr>
-        <w:bidi w:val="0"/>
-      </w:pPr>
-    </w:p>
-    <w:p>
-      <w:pPr>
-        <w:bidi w:val="0"/>
-      </w:pPr>
-    </w:p>
-    <w:p>
-      <w:pPr>
-        <w:bidi w:val="0"/>
-      </w:pPr>
-    </w:p>
-    <w:p>
-      <w:pPr>
-        <w:bidi w:val="0"/>
-      </w:pPr>
-    </w:p>
-    <w:p>
-      <w:pPr>
-        <w:bidi w:val="0"/>
-      </w:pPr>
-    </w:p>
-    <w:p>
-      <w:pPr>
-        <w:bidi w:val="0"/>
-      </w:pPr>
-    </w:p>
-    <w:p>
-      <w:pPr>
-        <w:bidi w:val="0"/>
-      </w:pPr>
-    </w:p>
-    <w:p>
-      <w:pPr>
-        <w:bidi w:val="0"/>
-      </w:pPr>
-    </w:p>
-    <w:p>
-      <w:pPr>
-        <w:bidi w:val="0"/>
-      </w:pPr>
-    </w:p>
-    <w:p>
-      <w:pPr>
-        <w:bidi w:val="0"/>
-      </w:pPr>
-    </w:p>
-    <w:p>
-      <w:pPr>
-        <w:bidi w:val="0"/>
-      </w:pPr>
-    </w:p>
-    <w:p>
-      <w:pPr>
-        <w:bidi w:val="0"/>
-      </w:pPr>
-    </w:p>
-    <w:p>
-      <w:pPr>
-        <w:bidi w:val="0"/>
-      </w:pPr>
-    </w:p>
-    <w:p>
-      <w:pPr>
-        <w:bidi w:val="0"/>
-      </w:pPr>
-    </w:p>
-    <w:p>
-      <w:pPr>
-        <w:bidi w:val="0"/>
-      </w:pPr>
-    </w:p>
-    <w:p>
-      <w:pPr>
-        <w:bidi w:val="0"/>
-      </w:pPr>
-    </w:p>
-    <w:p>
-      <w:pPr>
-        <w:pStyle w:val="Heading2"/>
-        <w:bidi w:val="0"/>
-      </w:pPr>
-      <w:r>
-        <w:lastRenderedPageBreak/>
-        <w:tab/>
-      </w:r>
-      <w:bookmarkStart w:id="11" w:name="_Toc220255860"/>
-      <w:r>
-        <w:t>Email Automation System</w:t>
-      </w:r>
-      <w:bookmarkEnd w:id="11"/>
-    </w:p>
-    <w:p>
-      <w:pPr>
-        <w:pStyle w:val="ListParagraph"/>
-        <w:numPr>
-          <w:ilvl w:val="0"/>
-          <w:numId w:val="6"/>
-        </w:numPr>
-        <w:bidi w:val="0"/>
-      </w:pPr>
-      <w:r>
-        <w:t xml:space="preserve">Install Script from </w:t>
-      </w:r>
-      <w:hyperlink r:id="rId18" w:history="1">
-        <w:r>
-          <w:rPr>
-            <w:rStyle w:val="Hyperlink"/>
-          </w:rPr>
-          <w:t>this li</w:t>
-        </w:r>
-        <w:r>
-          <w:rPr>
-            <w:rStyle w:val="Hyperlink"/>
-          </w:rPr>
-          <w:t>n</w:t>
-        </w:r>
-        <w:r>
-          <w:rPr>
-            <w:rStyle w:val="Hyperlink"/>
-          </w:rPr>
-          <w:t>k</w:t>
-        </w:r>
-      </w:hyperlink>
-    </w:p>
-    <w:p>
-      <w:pPr>
-        <w:pStyle w:val="ListParagraph"/>
-        <w:numPr>
-          <w:ilvl w:val="0"/>
-          <w:numId w:val="6"/>
-        </w:numPr>
-        <w:bidi w:val="0"/>
-      </w:pPr>
-      <w:r>
-        <w:t>Go to make.com</w:t>
-      </w:r>
-    </w:p>
-    <w:p>
-      <w:pPr>
-        <w:pStyle w:val="ListParagraph"/>
-        <w:numPr>
-          <w:ilvl w:val="0"/>
-          <w:numId w:val="6"/>
-        </w:numPr>
-        <w:bidi w:val="0"/>
-      </w:pPr>
-      <w:r>
-        <w:t>Make account</w:t>
-      </w:r>
-    </w:p>
-    <w:p>
-      <w:pPr>
-        <w:pStyle w:val="ListParagraph"/>
-        <w:numPr>
-          <w:ilvl w:val="0"/>
-          <w:numId w:val="6"/>
-        </w:numPr>
-        <w:bidi w:val="0"/>
-      </w:pPr>
-      <w:r>
-        <w:t>Click on "Create Scenario"</w:t>
-      </w:r>
-    </w:p>
-    <w:p>
-      <w:pPr>
-        <w:pStyle w:val="ListParagraph"/>
-        <w:numPr>
-          <w:ilvl w:val="0"/>
-          <w:numId w:val="6"/>
-        </w:numPr>
-        <w:bidi w:val="0"/>
-      </w:pPr>
-      <w:r>
-        <w:t>Go to "…" at the top right of the page</w:t>
-      </w:r>
-    </w:p>
-    <w:p>
-      <w:pPr>
-        <w:pStyle w:val="ListParagraph"/>
-        <w:numPr>
-          <w:ilvl w:val="0"/>
-          <w:numId w:val="6"/>
-        </w:numPr>
-        <w:bidi w:val="0"/>
-      </w:pPr>
-      <w:r>
-        <w:t>Click "Export Scenario"</w:t>
-      </w:r>
-    </w:p>
-    <w:p>
-      <w:pPr>
-        <w:pStyle w:val="ListParagraph"/>
-        <w:numPr>
-          <w:ilvl w:val="0"/>
-          <w:numId w:val="6"/>
-        </w:numPr>
-        <w:bidi w:val="0"/>
-      </w:pPr>
-      <w:r>
-        <w:t>Upload file u downloaded</w:t>
-      </w:r>
-    </w:p>
-    <w:p>
-      <w:pPr>
-        <w:pStyle w:val="ListParagraph"/>
-        <w:numPr>
-          <w:ilvl w:val="0"/>
-          <w:numId w:val="6"/>
-        </w:numPr>
-        <w:bidi w:val="0"/>
-      </w:pPr>
-      <w:r>
-        <w:t>Add your google account for Gmail and excel sheet</w:t>
-      </w:r>
-    </w:p>
-    <w:p>
-      <w:pPr>
-        <w:pStyle w:val="ListParagraph"/>
-        <w:numPr>
-          <w:ilvl w:val="0"/>
-          <w:numId w:val="6"/>
-        </w:numPr>
-        <w:bidi w:val="0"/>
-      </w:pPr>
-      <w:r>
-        <w:t>Choose sheets you want each path result to be saved at</w:t>
-      </w:r>
-    </w:p>
-    <w:p>
-      <w:pPr>
-        <w:pStyle w:val="ListParagraph"/>
-        <w:numPr>
-          <w:ilvl w:val="0"/>
-          <w:numId w:val="6"/>
-        </w:numPr>
-        <w:bidi w:val="0"/>
-        <w:rPr>
-          <w:rFonts w:hint="cs"/>
-        </w:rPr>
-      </w:pPr>
-      <w:r>
-        <w:t>Click on this button to activate script</w:t>
-      </w:r>
-      <w:r>
-        <w:drawing>
-          <wp:anchor distT="0" distB="0" distL="114300" distR="114300" simplePos="0" relativeHeight="251788288" behindDoc="1" locked="0" layoutInCell="1" allowOverlap="1" wp14:anchorId="1A63C7C3" wp14:editId="2CA46A6A">
-            <wp:simplePos x="0" y="0"/>
-            <wp:positionH relativeFrom="column">
-              <wp:posOffset>89452</wp:posOffset>
-            </wp:positionH>
-            <wp:positionV relativeFrom="paragraph">
-              <wp:posOffset>392789</wp:posOffset>
-            </wp:positionV>
-            <wp:extent cx="6188710" cy="2470785"/>
-            <wp:effectExtent l="0" t="0" r="0" b="0"/>
-            <wp:wrapTight wrapText="bothSides">
-              <wp:wrapPolygon edited="0">
-                <wp:start x="0" y="0"/>
-                <wp:lineTo x="0" y="21483"/>
-                <wp:lineTo x="21542" y="21483"/>
-                <wp:lineTo x="21542" y="0"/>
-                <wp:lineTo x="0" y="0"/>
-              </wp:wrapPolygon>
-            </wp:wrapTight>
-            <wp:docPr id="230580699" name="Picture 1"/>
-            <wp:cNvGraphicFramePr>
-              <a:graphicFrameLocks xmlns:a="http://schemas.openxmlformats.org/drawingml/2006/main" noChangeAspect="1"/>
-            </wp:cNvGraphicFramePr>
-            <a:graphic xmlns:a="http://schemas.openxmlformats.org/drawingml/2006/main">
-              <a:graphicData uri="http://schemas.openxmlformats.org/drawingml/2006/picture">
-                <pic:pic xmlns:pic="http://schemas.openxmlformats.org/drawingml/2006/picture">
-                  <pic:nvPicPr>
-                    <pic:cNvPr id="230580699" name=""/>
-                    <pic:cNvPicPr/>
-                  </pic:nvPicPr>
-                  <pic:blipFill>
-                    <a:blip r:embed="rId19" cstate="print">
-                      <a:extLst>
-                        <a:ext uri="{28A0092B-C50C-407E-A947-70E740481C1C}">
-                          <a14:useLocalDpi xmlns:a14="http://schemas.microsoft.com/office/drawing/2010/main" val="0"/>
-                        </a:ext>
-                      </a:extLst>
-                    </a:blip>
-                    <a:stretch>
-                      <a:fillRect/>
-                    </a:stretch>
-                  </pic:blipFill>
-                  <pic:spPr>
-                    <a:xfrm>
-                      <a:off x="0" y="0"/>
-                      <a:ext cx="6188710" cy="2470785"/>
-                    </a:xfrm>
-                    <a:prstGeom prst="rect">
-                      <a:avLst/>
-                    </a:prstGeom>
-                  </pic:spPr>
-                </pic:pic>
-              </a:graphicData>
-            </a:graphic>
-          </wp:anchor>
-        </w:drawing>
-      </w:r>
-    </w:p>
     <w:sectPr>
-      <w:footerReference w:type="default" r:id="rId20"/>
+      <w:footerReference w:type="default" r:id="rId10"/>
       <w:pgSz w:w="11906" w:h="16838"/>
       <w:pgMar w:top="1440" w:right="1080" w:bottom="1440" w:left="1080" w:header="708" w:footer="708" w:gutter="0"/>
       <w:pgBorders w:offsetFrom="page">
@@ -5715,6 +3782,7 @@
   <w:style w:type="character" w:default="1" w:styleId="DefaultParagraphFont">
     <w:name w:val="Default Paragraph Font"/>
     <w:uiPriority w:val="1"/>
+    <w:semiHidden/>
     <w:unhideWhenUsed/>
   </w:style>
   <w:style w:type="table" w:default="1" w:styleId="TableNormal">
@@ -6176,64 +4244,6 @@
 </w:styles>
 </file>
 
-<file path=word/ink/ink1.xml><?xml version="1.0" encoding="utf-8"?>
-<inkml:ink xmlns:inkml="http://www.w3.org/2003/InkML">
-  <inkml:definitions>
-    <inkml:context xml:id="ctx0">
-      <inkml:inkSource xml:id="inkSrc0">
-        <inkml:traceFormat>
-          <inkml:channel name="X" type="integer" min="-2.14748E9" max="2.14748E9" units="cm"/>
-          <inkml:channel name="Y" type="integer" min="-2.14748E9" max="2.14748E9" units="cm"/>
-          <inkml:channel name="F" type="integer" max="32767" units="dev"/>
-        </inkml:traceFormat>
-        <inkml:channelProperties>
-          <inkml:channelProperty channel="X" name="resolution" value="1000" units="1/cm"/>
-          <inkml:channelProperty channel="Y" name="resolution" value="1000" units="1/cm"/>
-          <inkml:channelProperty channel="F" name="resolution" value="0" units="1/dev"/>
-        </inkml:channelProperties>
-      </inkml:inkSource>
-      <inkml:timestamp xml:id="ts0" timeString="2026-01-25T15:20:51.857"/>
-    </inkml:context>
-    <inkml:brush xml:id="br0">
-      <inkml:brushProperty name="width" value="0.035" units="cm"/>
-      <inkml:brushProperty name="height" value="0.035" units="cm"/>
-      <inkml:brushProperty name="color" value="#66CC00"/>
-    </inkml:brush>
-  </inkml:definitions>
-  <inkml:trace contextRef="#ctx0" brushRef="#br0">1 224 24575,'7'-1'0,"0"0"0,-1 0 0,1 0 0,0-1 0,12-5 0,11-2 0,290-64 0,480-46 0,-358 110 0,-269 11 0,-114 1 0,0 4 0,0 2 0,69 20 0,-97-20 0,-1 1 0,0 1 0,0 2 0,49 29 0,-67-34 0,-1 1 0,0 0 0,0 0 0,-1 1 0,0 1 0,-1-1 0,0 2 0,-1-1 0,0 1 0,8 16 0,7 21 0,24 70 0,-25-59 0,132 392 0,-122-354 0,-12-26 0,-3 1 0,-4 0 0,-2 1 0,-4 1 0,-3-1 0,-10 135 0,1-169 0,-2 1 0,-1-2 0,-2 1 0,-2-1 0,-21 46 0,-97 180 0,-202 401 0,119-196 0,109-246 0,-19 81 0,113-273 0,2 1 0,1 0 0,1 1 0,-2 44 0,7 139 0,2-113 0,0-92 0,0 1 0,1 0 0,0-1 0,1 0 0,0 1 0,1-1 0,1 0 0,0-1 0,10 20 0,9 6 0,40 51 0,-11-16 0,-21-32 0,1-1 0,2-1 0,2-2 0,56 43 0,-44-39 0,-2 2 0,49 58 0,-38-26 0,-42-50 0,1-1 0,1-1 0,1-1 0,1 0 0,1-2 0,28 21 0,50 20 0,-58-37 0,65 48 0,-3-1 0,-85-57 0,0 0 0,22 10 0,13 9 0,-44-25-136,-1-1-1,1 0 1,1-1-1,-1 0 1,1-1-1,0 0 1,0 0-1,0-1 0,19 3 1,-10-4-6690</inkml:trace>
-  <inkml:trace contextRef="#ctx0" brushRef="#br0" timeOffset="2622.13">3314 5811 24575,'0'-6'0,"0"0"0,-1-1 0,0 1 0,0 0 0,0 0 0,-1 0 0,0 1 0,0-1 0,0 0 0,-1 1 0,0-1 0,0 1 0,0 0 0,-1 0 0,0 0 0,0 0 0,-5-4 0,-6-4 0,-1 1 0,0 1 0,-34-19 0,34 21 0,2 2 0,-1-2 0,0 1 0,0-2 0,-24-20 0,38 27 0,13 8 0,14 12 0,-7-1 0,0 2 0,-2 0 0,0 1 0,16 26 0,-31-43 0,14 18 0,-1-1 0,-1 1 0,13 23 0,-24-39 0,-1 0 0,0 1 0,0 0 0,0-1 0,0 1 0,-1 0 0,0 0 0,0 0 0,0 0 0,0 0 0,-1 0 0,0 0 0,0 0 0,0 0 0,-1 0 0,-1 6 0,1-9 0,0 0 0,0 0 0,-1 0 0,1 0 0,-1 0 0,0 0 0,1 0 0,-1-1 0,0 1 0,0 0 0,0-1 0,0 0 0,0 1 0,0-1 0,0 0 0,-1 0 0,1 0 0,0-1 0,-1 1 0,1 0 0,0-1 0,-1 0 0,1 1 0,-4-1 0,-71-1 0,56-1 0,-112 2 0,-46-3 0,99-14-1365,71 14-5461</inkml:trace>
-</inkml:ink>
-</file>
-
-<file path=word/ink/ink2.xml><?xml version="1.0" encoding="utf-8"?>
-<inkml:ink xmlns:inkml="http://www.w3.org/2003/InkML">
-  <inkml:definitions>
-    <inkml:context xml:id="ctx0">
-      <inkml:inkSource xml:id="inkSrc0">
-        <inkml:traceFormat>
-          <inkml:channel name="X" type="integer" min="-2.14748E9" max="2.14748E9" units="cm"/>
-          <inkml:channel name="Y" type="integer" min="-2.14748E9" max="2.14748E9" units="cm"/>
-          <inkml:channel name="F" type="integer" max="32767" units="dev"/>
-        </inkml:traceFormat>
-        <inkml:channelProperties>
-          <inkml:channelProperty channel="X" name="resolution" value="1000" units="1/cm"/>
-          <inkml:channelProperty channel="Y" name="resolution" value="1000" units="1/cm"/>
-          <inkml:channelProperty channel="F" name="resolution" value="0" units="1/dev"/>
-        </inkml:channelProperties>
-      </inkml:inkSource>
-      <inkml:timestamp xml:id="ts0" timeString="2026-01-25T15:20:44.218"/>
-    </inkml:context>
-    <inkml:brush xml:id="br0">
-      <inkml:brushProperty name="width" value="0.035" units="cm"/>
-      <inkml:brushProperty name="height" value="0.035" units="cm"/>
-      <inkml:brushProperty name="color" value="#66CC00"/>
-    </inkml:brush>
-  </inkml:definitions>
-  <inkml:trace contextRef="#ctx0" brushRef="#br0">1 1126 24575,'9'-7'0,"1"0"0,1 0 0,-1 1 0,1 1 0,0 0 0,1 0 0,20-4 0,4-4 0,108-48 0,-2-7 0,246-160 0,-324 187 0,0 0 0,-2-2 0,57-51 0,-63 33 0,-42 45 0,0 0 0,1 0 0,27-19 0,2-3 0,14-7 0,-21 21 0,-24 15 0,1 0 0,0 0 0,1 2 0,0-1 0,0 2 0,19-6 0,0 5-341,-1 1 0,1 2-1,62-1 1,-77 6-6485</inkml:trace>
-  <inkml:trace contextRef="#ctx0" brushRef="#br0" timeOffset="1540.84">1701 1 24575,'17'0'0,"1"1"0,-1 1 0,1 1 0,-1 0 0,0 1 0,0 1 0,-1 1 0,1 0 0,-1 1 0,-1 1 0,22 13 0,-35-19 0,-1-1 0,1 1 0,-1 0 0,0-1 0,1 1 0,-1 0 0,0 0 0,0 0 0,0-1 0,0 1 0,0 0 0,-1 1 0,1-1 0,-1 0 0,1 0 0,-1 0 0,0 0 0,0 0 0,0 0 0,0 1 0,0-1 0,0 0 0,0 0 0,-1 0 0,1 0 0,-1 0 0,0 0 0,1 0 0,-1 0 0,0 0 0,0 0 0,0 0 0,-1 0 0,1-1 0,-3 4 0,-7 9 0,0-1 0,-1-1 0,-22 19 0,14-13 0,0 1 118,8-8-415,1 0 1,0 1-1,0 0 1,-14 22-1,21-28-6529</inkml:trace>
-</inkml:ink>
-</file>
-
 <file path=word/theme/theme1.xml><?xml version="1.0" encoding="utf-8"?>
 <a:theme xmlns:a="http://schemas.openxmlformats.org/drawingml/2006/main" name="نسق Office">
   <a:themeElements>

</xml_diff>